<commit_message>
Update Project Document (word)
</commit_message>
<xml_diff>
--- a/schedaProgetto_INFO_sitlab_2425.docx
+++ b/schedaProgetto_INFO_sitlab_2425.docx
@@ -50,11 +50,11 @@
         <w:tblLook w:val="0000"/>
       </w:tblPr>
       <w:tblGrid>
-        <w:gridCol w:w="2128"/>
+        <w:gridCol w:w="2127"/>
         <w:gridCol w:w="2134"/>
         <w:gridCol w:w="2132"/>
         <w:gridCol w:w="2186"/>
-        <w:gridCol w:w="2193"/>
+        <w:gridCol w:w="2194"/>
       </w:tblGrid>
       <w:tr>
         <w:trPr>
@@ -62,7 +62,7 @@
         </w:trPr>
         <w:tc>
           <w:tcPr>
-            <w:tcW w:w="2128" w:type="dxa"/>
+            <w:tcW w:w="2127" w:type="dxa"/>
             <w:tcBorders>
               <w:top w:val="single" w:sz="4" w:space="0" w:color="000000"/>
               <w:left w:val="single" w:sz="4" w:space="0" w:color="000000"/>
@@ -221,7 +221,7 @@
         </w:tc>
         <w:tc>
           <w:tcPr>
-            <w:tcW w:w="2193" w:type="dxa"/>
+            <w:tcW w:w="2194" w:type="dxa"/>
             <w:tcBorders>
               <w:top w:val="single" w:sz="4" w:space="0" w:color="000000"/>
               <w:left w:val="single" w:sz="4" w:space="0" w:color="000000"/>
@@ -269,7 +269,7 @@
         </w:trPr>
         <w:tc>
           <w:tcPr>
-            <w:tcW w:w="2128" w:type="dxa"/>
+            <w:tcW w:w="2127" w:type="dxa"/>
             <w:tcBorders>
               <w:left w:val="single" w:sz="4" w:space="0" w:color="000000"/>
               <w:bottom w:val="single" w:sz="4" w:space="0" w:color="000000"/>
@@ -689,7 +689,7 @@
         </w:tc>
         <w:tc>
           <w:tcPr>
-            <w:tcW w:w="2193" w:type="dxa"/>
+            <w:tcW w:w="2194" w:type="dxa"/>
             <w:tcBorders>
               <w:left w:val="single" w:sz="4" w:space="0" w:color="000000"/>
               <w:bottom w:val="single" w:sz="4" w:space="0" w:color="000000"/>
@@ -833,8 +833,8 @@
         <w:tblLook w:val="0000"/>
       </w:tblPr>
       <w:tblGrid>
-        <w:gridCol w:w="1184"/>
-        <w:gridCol w:w="14236"/>
+        <w:gridCol w:w="120"/>
+        <w:gridCol w:w="15300"/>
       </w:tblGrid>
       <w:tr>
         <w:trPr>
@@ -842,7 +842,7 @@
         </w:trPr>
         <w:tc>
           <w:tcPr>
-            <w:tcW w:w="1184" w:type="dxa"/>
+            <w:tcW w:w="120" w:type="dxa"/>
             <w:tcBorders/>
             <w:vAlign w:val="center"/>
           </w:tcPr>
@@ -876,7 +876,7 @@
         </w:tc>
         <w:tc>
           <w:tcPr>
-            <w:tcW w:w="14236" w:type="dxa"/>
+            <w:tcW w:w="15300" w:type="dxa"/>
             <w:tcBorders>
               <w:top w:val="single" w:sz="4" w:space="0" w:color="000000"/>
               <w:left w:val="single" w:sz="4" w:space="0" w:color="000000"/>
@@ -2793,10 +2793,22 @@
             <w:r>
               <w:rPr>
                 <w:rFonts w:eastAsia="Tahoma" w:cs="Tahoma" w:ascii="Tahoma" w:hAnsi="Tahoma"/>
-                <w:sz w:val="18"/>
-                <w:szCs w:val="18"/>
-              </w:rPr>
-              <w:t xml:space="preserve">calcolo delle direzione del puntatore sulle pareti </w:t>
+                <w:b w:val="false"/>
+                <w:i w:val="false"/>
+                <w:caps w:val="false"/>
+                <w:smallCaps w:val="false"/>
+                <w:strike w:val="false"/>
+                <w:dstrike w:val="false"/>
+                <w:color w:val="000000"/>
+                <w:position w:val="0"/>
+                <w:sz w:val="18"/>
+                <w:sz w:val="18"/>
+                <w:szCs w:val="18"/>
+                <w:u w:val="none"/>
+                <w:shd w:fill="auto" w:val="clear"/>
+                <w:vertAlign w:val="baseline"/>
+              </w:rPr>
+              <w:t xml:space="preserve">Implemento delle funzionalità di zoom, drag&amp;drop </w:t>
             </w:r>
           </w:p>
         </w:tc>
@@ -2840,24 +2852,7 @@
               </w:rPr>
             </w:pPr>
             <w:r>
-              <w:rPr>
-                <w:rFonts w:eastAsia="Tahoma" w:cs="Tahoma" w:ascii="Tahoma" w:hAnsi="Tahoma"/>
-                <w:b w:val="false"/>
-                <w:i w:val="false"/>
-                <w:caps w:val="false"/>
-                <w:smallCaps w:val="false"/>
-                <w:strike w:val="false"/>
-                <w:dstrike w:val="false"/>
-                <w:color w:val="000000"/>
-                <w:position w:val="0"/>
-                <w:sz w:val="18"/>
-                <w:sz w:val="18"/>
-                <w:szCs w:val="18"/>
-                <w:u w:val="none"/>
-                <w:shd w:fill="auto" w:val="clear"/>
-                <w:vertAlign w:val="baseline"/>
-              </w:rPr>
-              <w:t>8</w:t>
+              <w:rPr/>
             </w:r>
           </w:p>
         </w:tc>
@@ -2980,15 +2975,27 @@
                 <w:shd w:fill="auto" w:val="clear"/>
                 <w:vertAlign w:val="baseline"/>
               </w:rPr>
-              <w:t>F3.D2: adattare il software all</w:t>
-            </w:r>
-            <w:r>
-              <w:rPr>
-                <w:rFonts w:eastAsia="Tahoma" w:cs="Tahoma" w:ascii="Tahoma" w:hAnsi="Tahoma"/>
-                <w:sz w:val="18"/>
-                <w:szCs w:val="18"/>
-              </w:rPr>
-              <w:t>’utilizzo delle 4 pareti</w:t>
+              <w:t>F3.D2:</w:t>
+            </w:r>
+            <w:r>
+              <w:rPr>
+                <w:rFonts w:eastAsia="Tahoma" w:cs="Tahoma" w:ascii="Tahoma" w:hAnsi="Tahoma"/>
+                <w:b w:val="false"/>
+                <w:i w:val="false"/>
+                <w:caps w:val="false"/>
+                <w:smallCaps w:val="false"/>
+                <w:strike w:val="false"/>
+                <w:dstrike w:val="false"/>
+                <w:color w:val="000000"/>
+                <w:position w:val="0"/>
+                <w:sz w:val="18"/>
+                <w:sz w:val="18"/>
+                <w:szCs w:val="18"/>
+                <w:u w:val="none"/>
+                <w:shd w:fill="auto" w:val="clear"/>
+                <w:vertAlign w:val="baseline"/>
+              </w:rPr>
+              <w:t>implementaizone del tutorial</w:t>
             </w:r>
           </w:p>
         </w:tc>
@@ -3032,24 +3039,7 @@
               </w:rPr>
             </w:pPr>
             <w:r>
-              <w:rPr>
-                <w:rFonts w:eastAsia="Tahoma" w:cs="Tahoma" w:ascii="Tahoma" w:hAnsi="Tahoma"/>
-                <w:b w:val="false"/>
-                <w:i w:val="false"/>
-                <w:caps w:val="false"/>
-                <w:smallCaps w:val="false"/>
-                <w:strike w:val="false"/>
-                <w:dstrike w:val="false"/>
-                <w:color w:val="000000"/>
-                <w:position w:val="0"/>
-                <w:sz w:val="18"/>
-                <w:sz w:val="18"/>
-                <w:szCs w:val="18"/>
-                <w:u w:val="none"/>
-                <w:shd w:fill="auto" w:val="clear"/>
-                <w:vertAlign w:val="baseline"/>
-              </w:rPr>
-              <w:t>8</w:t>
+              <w:rPr/>
             </w:r>
           </w:p>
         </w:tc>
@@ -3172,15 +3162,7 @@
                 <w:shd w:fill="auto" w:val="clear"/>
                 <w:vertAlign w:val="baseline"/>
               </w:rPr>
-              <w:t xml:space="preserve">F3.D3: </w:t>
-            </w:r>
-            <w:r>
-              <w:rPr>
-                <w:rFonts w:eastAsia="Tahoma" w:cs="Tahoma" w:ascii="Tahoma" w:hAnsi="Tahoma"/>
-                <w:sz w:val="18"/>
-                <w:szCs w:val="18"/>
-              </w:rPr>
-              <w:t>—----------------------------------------------------------</w:t>
+              <w:t>F3.D3:adattare il software all’utilizzo delle 4 pareti</w:t>
             </w:r>
           </w:p>
         </w:tc>
@@ -4337,13 +4319,7 @@
               <w:rPr>
                 <w:rFonts w:eastAsia="Tahoma" w:cs="Tahoma" w:ascii="Tahoma" w:hAnsi="Tahoma"/>
               </w:rPr>
-              <w:t xml:space="preserve">: 18/12/24   </w:t>
-            </w:r>
-            <w:r>
-              <w:rPr>
-                <w:rFonts w:eastAsia="Tahoma" w:cs="Tahoma" w:ascii="Tahoma" w:hAnsi="Tahoma"/>
-              </w:rPr>
-              <w:t>64 ore</w:t>
+              <w:t>: 18/12/24   64 ore</w:t>
             </w:r>
           </w:p>
           <w:p>
@@ -4981,7 +4957,7 @@
                 <w:sz w:val="18"/>
                 <w:szCs w:val="18"/>
               </w:rPr>
-              <w:t>Dmitry, Padovani, Carminati</w:t>
+              <w:t xml:space="preserve">Dmitry, </w:t>
             </w:r>
           </w:p>
         </w:tc>
@@ -5042,7 +5018,7 @@
                 <w:shd w:fill="auto" w:val="clear"/>
                 <w:vertAlign w:val="baseline"/>
               </w:rPr>
-              <w:t>?</w:t>
+              <w:t>10</w:t>
             </w:r>
           </w:p>
         </w:tc>
@@ -5177,25 +5153,6 @@
               <w:t xml:space="preserve">aggiunta gesti al programma </w:t>
             </w:r>
           </w:p>
-          <w:p>
-            <w:pPr>
-              <w:pStyle w:val="LOnormal"/>
-              <w:widowControl w:val="false"/>
-              <w:rPr>
-                <w:rFonts w:ascii="Tahoma" w:hAnsi="Tahoma" w:eastAsia="Tahoma" w:cs="Tahoma"/>
-                <w:sz w:val="18"/>
-                <w:szCs w:val="18"/>
-              </w:rPr>
-            </w:pPr>
-            <w:r>
-              <w:rPr>
-                <w:rFonts w:eastAsia="Tahoma" w:cs="Tahoma" w:ascii="Tahoma" w:hAnsi="Tahoma"/>
-                <w:sz w:val="18"/>
-                <w:szCs w:val="18"/>
-              </w:rPr>
-              <w:t>riproduzione di contenuti youtube con interazione di riproduzione video attraverso gesti</w:t>
-            </w:r>
-          </w:p>
         </w:tc>
         <w:tc>
           <w:tcPr>
@@ -5243,25 +5200,6 @@
               <w:t>Stefanica, Dmitry</w:t>
             </w:r>
           </w:p>
-          <w:p>
-            <w:pPr>
-              <w:pStyle w:val="LOnormal"/>
-              <w:widowControl w:val="false"/>
-              <w:rPr>
-                <w:rFonts w:ascii="Tahoma" w:hAnsi="Tahoma" w:eastAsia="Tahoma" w:cs="Tahoma"/>
-                <w:sz w:val="18"/>
-                <w:szCs w:val="18"/>
-              </w:rPr>
-            </w:pPr>
-            <w:r>
-              <w:rPr>
-                <w:rFonts w:eastAsia="Tahoma" w:cs="Tahoma" w:ascii="Tahoma" w:hAnsi="Tahoma"/>
-                <w:sz w:val="18"/>
-                <w:szCs w:val="18"/>
-              </w:rPr>
-              <w:t>Stefanica, Dmitry, Padovani, Carminati</w:t>
-            </w:r>
-          </w:p>
         </w:tc>
         <w:tc>
           <w:tcPr>
@@ -5320,7 +5258,7 @@
                 <w:shd w:fill="auto" w:val="clear"/>
                 <w:vertAlign w:val="baseline"/>
               </w:rPr>
-              <w:t>?</w:t>
+              <w:t>15</w:t>
             </w:r>
           </w:p>
         </w:tc>
@@ -5434,25 +5372,7 @@
                 <w:sz w:val="18"/>
                 <w:szCs w:val="18"/>
               </w:rPr>
-              <w:t xml:space="preserve">calcolo delle direzione del puntatore sulle pareti </w:t>
-            </w:r>
-          </w:p>
-          <w:p>
-            <w:pPr>
-              <w:pStyle w:val="LOnormal"/>
-              <w:widowControl w:val="false"/>
-              <w:rPr>
-                <w:rFonts w:ascii="Tahoma" w:hAnsi="Tahoma" w:eastAsia="Tahoma" w:cs="Tahoma"/>
-                <w:sz w:val="18"/>
-                <w:szCs w:val="18"/>
-              </w:rPr>
-            </w:pPr>
-            <w:r>
-              <w:rPr>
-                <w:rFonts w:eastAsia="Tahoma" w:cs="Tahoma" w:ascii="Tahoma" w:hAnsi="Tahoma"/>
-                <w:sz w:val="18"/>
-                <w:szCs w:val="18"/>
-              </w:rPr>
+              <w:t xml:space="preserve">Implemento delle funzionalità di drag&amp;drop,  </w:t>
             </w:r>
           </w:p>
         </w:tc>
@@ -5555,7 +5475,7 @@
                 <w:shd w:fill="auto" w:val="clear"/>
                 <w:vertAlign w:val="baseline"/>
               </w:rPr>
-              <w:t>/</w:t>
+              <w:t>10</w:t>
             </w:r>
           </w:p>
         </w:tc>
@@ -5659,10 +5579,22 @@
             <w:r>
               <w:rPr>
                 <w:rFonts w:eastAsia="Tahoma" w:cs="Tahoma" w:ascii="Tahoma" w:hAnsi="Tahoma"/>
-                <w:sz w:val="18"/>
-                <w:szCs w:val="18"/>
-              </w:rPr>
-              <w:t>adattare il software all’utilizzo delle 4 pareti</w:t>
+                <w:b w:val="false"/>
+                <w:i w:val="false"/>
+                <w:caps w:val="false"/>
+                <w:smallCaps w:val="false"/>
+                <w:strike w:val="false"/>
+                <w:dstrike w:val="false"/>
+                <w:color w:val="000000"/>
+                <w:position w:val="0"/>
+                <w:sz w:val="18"/>
+                <w:sz w:val="18"/>
+                <w:szCs w:val="18"/>
+                <w:u w:val="none"/>
+                <w:shd w:fill="auto" w:val="clear"/>
+                <w:vertAlign w:val="baseline"/>
+              </w:rPr>
+              <w:t xml:space="preserve">Tutorial </w:t>
             </w:r>
           </w:p>
         </w:tc>
@@ -5704,7 +5636,7 @@
                 <w:sz w:val="18"/>
                 <w:szCs w:val="18"/>
               </w:rPr>
-              <w:t>Stefanica, Dmitry, Padovani, Carminati</w:t>
+              <w:t>Stefanica, Dmitry</w:t>
             </w:r>
           </w:p>
         </w:tc>
@@ -5765,7 +5697,7 @@
                 <w:shd w:fill="auto" w:val="clear"/>
                 <w:vertAlign w:val="baseline"/>
               </w:rPr>
-              <w:t>/</w:t>
+              <w:t>10</w:t>
             </w:r>
           </w:p>
         </w:tc>
@@ -5778,6 +5710,251 @@
           <w:tcPr>
             <w:tcW w:w="2775" w:type="dxa"/>
             <w:vMerge w:val="continue"/>
+            <w:tcBorders>
+              <w:left w:val="single" w:sz="4" w:space="0" w:color="000000"/>
+              <w:bottom w:val="single" w:sz="4" w:space="0" w:color="000000"/>
+            </w:tcBorders>
+          </w:tcPr>
+          <w:p>
+            <w:pPr>
+              <w:pStyle w:val="LOnormal"/>
+              <w:keepNext w:val="false"/>
+              <w:keepLines w:val="false"/>
+              <w:widowControl w:val="false"/>
+              <w:shd w:val="clear" w:fill="auto"/>
+              <w:spacing w:lineRule="auto" w:line="276" w:before="0" w:after="0"/>
+              <w:ind w:left="0" w:right="0" w:hanging="0"/>
+              <w:jc w:val="left"/>
+              <w:rPr>
+                <w:rFonts w:ascii="Tahoma" w:hAnsi="Tahoma" w:eastAsia="Tahoma" w:cs="Tahoma"/>
+                <w:b w:val="false"/>
+                <w:b w:val="false"/>
+                <w:i w:val="false"/>
+                <w:i w:val="false"/>
+                <w:caps w:val="false"/>
+                <w:smallCaps w:val="false"/>
+                <w:strike w:val="false"/>
+                <w:dstrike w:val="false"/>
+                <w:color w:val="000000"/>
+                <w:position w:val="0"/>
+                <w:sz w:val="18"/>
+                <w:sz w:val="18"/>
+                <w:szCs w:val="18"/>
+                <w:u w:val="none"/>
+                <w:shd w:fill="auto" w:val="clear"/>
+                <w:vertAlign w:val="baseline"/>
+              </w:rPr>
+            </w:pPr>
+            <w:r>
+              <w:rPr>
+                <w:rFonts w:eastAsia="Tahoma" w:cs="Tahoma" w:ascii="Tahoma" w:hAnsi="Tahoma"/>
+                <w:b w:val="false"/>
+                <w:i w:val="false"/>
+                <w:caps w:val="false"/>
+                <w:smallCaps w:val="false"/>
+                <w:strike w:val="false"/>
+                <w:dstrike w:val="false"/>
+                <w:color w:val="000000"/>
+                <w:position w:val="0"/>
+                <w:sz w:val="18"/>
+                <w:sz w:val="18"/>
+                <w:szCs w:val="18"/>
+                <w:u w:val="none"/>
+                <w:shd w:fill="auto" w:val="clear"/>
+                <w:vertAlign w:val="baseline"/>
+              </w:rPr>
+            </w:r>
+          </w:p>
+        </w:tc>
+        <w:tc>
+          <w:tcPr>
+            <w:tcW w:w="7939" w:type="dxa"/>
+            <w:tcBorders>
+              <w:left w:val="single" w:sz="4" w:space="0" w:color="000000"/>
+              <w:bottom w:val="single" w:sz="4" w:space="0" w:color="000000"/>
+            </w:tcBorders>
+          </w:tcPr>
+          <w:p>
+            <w:pPr>
+              <w:pStyle w:val="LOnormal"/>
+              <w:keepNext w:val="false"/>
+              <w:keepLines w:val="false"/>
+              <w:widowControl w:val="false"/>
+              <w:shd w:val="clear" w:fill="auto"/>
+              <w:spacing w:lineRule="auto" w:line="240" w:before="0" w:after="0"/>
+              <w:ind w:left="0" w:right="0" w:hanging="0"/>
+              <w:jc w:val="left"/>
+              <w:rPr>
+                <w:rFonts w:ascii="Tahoma" w:hAnsi="Tahoma" w:eastAsia="Tahoma" w:cs="Tahoma"/>
+                <w:b w:val="false"/>
+                <w:b w:val="false"/>
+                <w:i w:val="false"/>
+                <w:i w:val="false"/>
+                <w:caps w:val="false"/>
+                <w:smallCaps w:val="false"/>
+                <w:strike w:val="false"/>
+                <w:dstrike w:val="false"/>
+                <w:color w:val="000000"/>
+                <w:position w:val="0"/>
+                <w:sz w:val="18"/>
+                <w:sz w:val="18"/>
+                <w:szCs w:val="18"/>
+                <w:u w:val="none"/>
+                <w:shd w:fill="auto" w:val="clear"/>
+                <w:vertAlign w:val="baseline"/>
+              </w:rPr>
+            </w:pPr>
+            <w:r>
+              <w:rPr>
+                <w:rFonts w:eastAsia="Tahoma" w:cs="Tahoma" w:ascii="Tahoma" w:hAnsi="Tahoma"/>
+                <w:b w:val="false"/>
+                <w:i w:val="false"/>
+                <w:caps w:val="false"/>
+                <w:smallCaps w:val="false"/>
+                <w:strike w:val="false"/>
+                <w:dstrike w:val="false"/>
+                <w:color w:val="000000"/>
+                <w:position w:val="0"/>
+                <w:sz w:val="18"/>
+                <w:sz w:val="18"/>
+                <w:szCs w:val="18"/>
+                <w:u w:val="none"/>
+                <w:shd w:fill="auto" w:val="clear"/>
+                <w:vertAlign w:val="baseline"/>
+              </w:rPr>
+              <w:t>adattare il software all’utilizzo delle 4 pareti</w:t>
+            </w:r>
+          </w:p>
+        </w:tc>
+        <w:tc>
+          <w:tcPr>
+            <w:tcW w:w="3575" w:type="dxa"/>
+            <w:tcBorders>
+              <w:left w:val="single" w:sz="4" w:space="0" w:color="000000"/>
+              <w:bottom w:val="single" w:sz="4" w:space="0" w:color="000000"/>
+            </w:tcBorders>
+          </w:tcPr>
+          <w:p>
+            <w:pPr>
+              <w:pStyle w:val="LOnormal"/>
+              <w:keepNext w:val="false"/>
+              <w:keepLines w:val="false"/>
+              <w:widowControl w:val="false"/>
+              <w:shd w:val="clear" w:fill="auto"/>
+              <w:spacing w:lineRule="auto" w:line="240" w:before="0" w:after="0"/>
+              <w:ind w:left="0" w:right="0" w:hanging="0"/>
+              <w:jc w:val="left"/>
+              <w:rPr>
+                <w:rFonts w:ascii="Tahoma" w:hAnsi="Tahoma" w:eastAsia="Tahoma" w:cs="Tahoma"/>
+                <w:b w:val="false"/>
+                <w:b w:val="false"/>
+                <w:i w:val="false"/>
+                <w:i w:val="false"/>
+                <w:caps w:val="false"/>
+                <w:smallCaps w:val="false"/>
+                <w:strike w:val="false"/>
+                <w:dstrike w:val="false"/>
+                <w:color w:val="000000"/>
+                <w:position w:val="0"/>
+                <w:sz w:val="18"/>
+                <w:sz w:val="18"/>
+                <w:szCs w:val="18"/>
+                <w:u w:val="none"/>
+                <w:shd w:fill="auto" w:val="clear"/>
+                <w:vertAlign w:val="baseline"/>
+              </w:rPr>
+            </w:pPr>
+            <w:r>
+              <w:rPr>
+                <w:rFonts w:eastAsia="Tahoma" w:cs="Tahoma" w:ascii="Tahoma" w:hAnsi="Tahoma"/>
+                <w:b w:val="false"/>
+                <w:i w:val="false"/>
+                <w:caps w:val="false"/>
+                <w:smallCaps w:val="false"/>
+                <w:strike w:val="false"/>
+                <w:dstrike w:val="false"/>
+                <w:color w:val="000000"/>
+                <w:position w:val="0"/>
+                <w:sz w:val="18"/>
+                <w:sz w:val="18"/>
+                <w:szCs w:val="18"/>
+                <w:u w:val="none"/>
+                <w:shd w:fill="auto" w:val="clear"/>
+                <w:vertAlign w:val="baseline"/>
+              </w:rPr>
+              <w:t>Stefanica, Dmitry</w:t>
+            </w:r>
+          </w:p>
+        </w:tc>
+        <w:tc>
+          <w:tcPr>
+            <w:tcW w:w="1418" w:type="dxa"/>
+            <w:tcBorders>
+              <w:left w:val="single" w:sz="4" w:space="0" w:color="000000"/>
+              <w:bottom w:val="single" w:sz="4" w:space="0" w:color="000000"/>
+              <w:right w:val="single" w:sz="4" w:space="0" w:color="000000"/>
+            </w:tcBorders>
+          </w:tcPr>
+          <w:p>
+            <w:pPr>
+              <w:pStyle w:val="LOnormal"/>
+              <w:keepNext w:val="false"/>
+              <w:keepLines w:val="false"/>
+              <w:widowControl w:val="false"/>
+              <w:shd w:val="clear" w:fill="auto"/>
+              <w:spacing w:lineRule="auto" w:line="240" w:before="0" w:after="0"/>
+              <w:ind w:left="0" w:right="0" w:hanging="0"/>
+              <w:jc w:val="left"/>
+              <w:rPr>
+                <w:rFonts w:ascii="Tahoma" w:hAnsi="Tahoma" w:eastAsia="Tahoma" w:cs="Tahoma"/>
+                <w:b w:val="false"/>
+                <w:b w:val="false"/>
+                <w:i w:val="false"/>
+                <w:i w:val="false"/>
+                <w:caps w:val="false"/>
+                <w:smallCaps w:val="false"/>
+                <w:strike w:val="false"/>
+                <w:dstrike w:val="false"/>
+                <w:color w:val="000000"/>
+                <w:position w:val="0"/>
+                <w:sz w:val="18"/>
+                <w:sz w:val="18"/>
+                <w:szCs w:val="18"/>
+                <w:u w:val="none"/>
+                <w:shd w:fill="auto" w:val="clear"/>
+                <w:vertAlign w:val="baseline"/>
+              </w:rPr>
+            </w:pPr>
+            <w:r>
+              <w:rPr>
+                <w:rFonts w:eastAsia="Tahoma" w:cs="Tahoma" w:ascii="Tahoma" w:hAnsi="Tahoma"/>
+                <w:b w:val="false"/>
+                <w:i w:val="false"/>
+                <w:caps w:val="false"/>
+                <w:smallCaps w:val="false"/>
+                <w:strike w:val="false"/>
+                <w:dstrike w:val="false"/>
+                <w:color w:val="000000"/>
+                <w:position w:val="0"/>
+                <w:sz w:val="18"/>
+                <w:sz w:val="18"/>
+                <w:szCs w:val="18"/>
+                <w:u w:val="none"/>
+                <w:shd w:fill="auto" w:val="clear"/>
+                <w:vertAlign w:val="baseline"/>
+              </w:rPr>
+              <w:t>16</w:t>
+            </w:r>
+          </w:p>
+        </w:tc>
+      </w:tr>
+      <w:tr>
+        <w:trPr>
+          <w:trHeight w:val="349" w:hRule="atLeast"/>
+        </w:trPr>
+        <w:tc>
+          <w:tcPr>
+            <w:tcW w:w="2775" w:type="dxa"/>
             <w:tcBorders>
               <w:left w:val="single" w:sz="4" w:space="0" w:color="000000"/>
               <w:bottom w:val="single" w:sz="4" w:space="0" w:color="000000"/>
@@ -6203,6 +6380,10 @@
             <w:r>
               <w:rPr/>
               <w:t>python</w:t>
+            </w:r>
+            <w:r>
+              <w:rPr/>
+              <w:t>ca</w:t>
             </w:r>
           </w:p>
         </w:tc>
@@ -7042,6 +7223,29 @@
     <w:pPr/>
     <w:rPr/>
   </w:style>
+  <w:style w:type="paragraph" w:styleId="Contenutotabella">
+    <w:name w:val="Contenuto tabella"/>
+    <w:basedOn w:val="Normal"/>
+    <w:qFormat/>
+    <w:pPr>
+      <w:widowControl w:val="false"/>
+      <w:suppressLineNumbers/>
+    </w:pPr>
+    <w:rPr/>
+  </w:style>
+  <w:style w:type="paragraph" w:styleId="Titolotabella">
+    <w:name w:val="Titolo tabella"/>
+    <w:basedOn w:val="Contenutotabella"/>
+    <w:qFormat/>
+    <w:pPr>
+      <w:suppressLineNumbers/>
+      <w:jc w:val="center"/>
+    </w:pPr>
+    <w:rPr>
+      <w:b/>
+      <w:bCs/>
+    </w:rPr>
+  </w:style>
   <w:style w:type="table" w:default="1" w:styleId="TableNormal">
     <w:name w:val="Table Normal"/>
   </w:style>

</xml_diff>